<commit_message>
make small changes, add a draft
</commit_message>
<xml_diff>
--- a/content/extra/tags.docx
+++ b/content/extra/tags.docx
@@ -19,7 +19,17 @@
       </w:pPr>
       <w:r>
         <w:rPr/>
-        <w:t>Linux Bash</w:t>
+        <w:t>Linux</w:t>
+      </w:r>
+    </w:p>
+    <w:p>
+      <w:pPr>
+        <w:pStyle w:val="Normal"/>
+        <w:rPr/>
+      </w:pPr>
+      <w:r>
+        <w:rPr/>
+        <w:t>Linux Mint</w:t>
       </w:r>
     </w:p>
     <w:p>

</xml_diff>